<commit_message>
fix usecase, outline, SRS, interation
</commit_message>
<xml_diff>
--- a/Requirement Analysis/Bike Info/Use case outlines/UsecaseOutline.docx
+++ b/Requirement Analysis/Bike Info/Use case outlines/UsecaseOutline.docx
@@ -21,7 +21,32 @@
           <w:sz w:val="32"/>
           <w:szCs w:val="32"/>
         </w:rPr>
-        <w:t>Use Case “Select a dock marked on map”</w:t>
+        <w:t>Use C</w:t>
+      </w:r>
+      <w:r>
+        <w:rPr>
+          <w:b/>
+          <w:sz w:val="32"/>
+          <w:szCs w:val="32"/>
+        </w:rPr>
+        <w:t xml:space="preserve">ase “Select a dock </w:t>
+      </w:r>
+      <w:r>
+        <w:rPr>
+          <w:b/>
+          <w:sz w:val="32"/>
+          <w:szCs w:val="32"/>
+          <w:lang w:val="vi-VN"/>
+        </w:rPr>
+        <w:t>on list</w:t>
+      </w:r>
+      <w:r>
+        <w:rPr>
+          <w:b/>
+          <w:sz w:val="32"/>
+          <w:szCs w:val="32"/>
+        </w:rPr>
+        <w:t>”</w:t>
       </w:r>
     </w:p>
     <w:p>
@@ -57,7 +82,23 @@
           <w:szCs w:val="24"/>
           <w:lang w:val="vi-VN"/>
         </w:rPr>
-        <w:t>Bước 1: Khách hàng nhấn vào các điểm đã được đánh dấu trên bản đồ.</w:t>
+        <w:t>Bước 1: Khách hàng</w:t>
+      </w:r>
+      <w:r>
+        <w:rPr>
+          <w:sz w:val="24"/>
+          <w:szCs w:val="24"/>
+          <w:lang w:val="vi-VN"/>
+        </w:rPr>
+        <w:t xml:space="preserve"> lựa chọn bãi xe trên danh sách</w:t>
+      </w:r>
+      <w:r>
+        <w:rPr>
+          <w:sz w:val="24"/>
+          <w:szCs w:val="24"/>
+          <w:lang w:val="vi-VN"/>
+        </w:rPr>
+        <w:t>.</w:t>
       </w:r>
     </w:p>
     <w:p>
@@ -161,7 +202,23 @@
           <w:szCs w:val="24"/>
           <w:lang w:val="vi-VN"/>
         </w:rPr>
-        <w:t xml:space="preserve">Bước 1: Khách hàng nhấn vào thanh tìm kiếm phía trên bản đồ để nhập. </w:t>
+        <w:t>Bước 1: Khách hàng nhấn vào thanh tìm kiế</w:t>
+      </w:r>
+      <w:r>
+        <w:rPr>
+          <w:sz w:val="24"/>
+          <w:szCs w:val="24"/>
+          <w:lang w:val="vi-VN"/>
+        </w:rPr>
+        <w:t xml:space="preserve">m phía trên danh sách </w:t>
+      </w:r>
+      <w:r>
+        <w:rPr>
+          <w:sz w:val="24"/>
+          <w:szCs w:val="24"/>
+          <w:lang w:val="vi-VN"/>
+        </w:rPr>
+        <w:t xml:space="preserve">để nhập. </w:t>
       </w:r>
     </w:p>
     <w:p>
@@ -215,44 +272,18 @@
           <w:szCs w:val="24"/>
           <w:lang w:val="vi-VN"/>
         </w:rPr>
-        <w:t xml:space="preserve">Bước </w:t>
-      </w:r>
-      <w:r>
-        <w:rPr>
-          <w:sz w:val="24"/>
-          <w:szCs w:val="24"/>
-          <w:lang w:val="vi-VN"/>
-        </w:rPr>
-        <w:t>4</w:t>
-      </w:r>
-      <w:r>
-        <w:rPr>
-          <w:sz w:val="24"/>
-          <w:szCs w:val="24"/>
-          <w:lang w:val="vi-VN"/>
-        </w:rPr>
-        <w:t xml:space="preserve">: Hệ thống sẽ hiện lên các thông tin về bãi xe mà khách hàng đã </w:t>
-      </w:r>
-      <w:r>
-        <w:rPr>
-          <w:sz w:val="24"/>
-          <w:szCs w:val="24"/>
-          <w:lang w:val="vi-VN"/>
-        </w:rPr>
-        <w:t>chọn.</w:t>
-      </w:r>
-    </w:p>
-    <w:p>
-      <w:pPr>
-        <w:pStyle w:val="ListParagraph"/>
-        <w:rPr>
-          <w:sz w:val="24"/>
-          <w:szCs w:val="24"/>
-          <w:lang w:val="vi-VN"/>
-        </w:rPr>
-      </w:pPr>
-      <w:bookmarkStart w:id="0" w:name="_GoBack"/>
-      <w:bookmarkEnd w:id="0"/>
+        <w:t>Bước 4: Hệ thống sẽ hiện lên các thông tin về bãi xe mà khách hàng đã chọn.</w:t>
+      </w:r>
+    </w:p>
+    <w:p>
+      <w:pPr>
+        <w:pStyle w:val="ListParagraph"/>
+        <w:rPr>
+          <w:sz w:val="24"/>
+          <w:szCs w:val="24"/>
+          <w:lang w:val="vi-VN"/>
+        </w:rPr>
+      </w:pPr>
     </w:p>
     <w:p>
       <w:pPr>
@@ -355,6 +386,8 @@
         </w:rPr>
         <w:t>xem thông tin.</w:t>
       </w:r>
+      <w:bookmarkStart w:id="0" w:name="_GoBack"/>
+      <w:bookmarkEnd w:id="0"/>
     </w:p>
     <w:p>
       <w:pPr>

</xml_diff>

<commit_message>
update Sequence, comnicate, usecase
</commit_message>
<xml_diff>
--- a/Requirement Analysis/Bike Info/Use case outlines/UsecaseOutline.docx
+++ b/Requirement Analysis/Bike Info/Use case outlines/UsecaseOutline.docx
@@ -340,7 +340,15 @@
           <w:sz w:val="32"/>
           <w:szCs w:val="32"/>
         </w:rPr>
-        <w:t xml:space="preserve">Use case “View detailed infomation of available bikes” </w:t>
+        <w:t>Use case “Watch</w:t>
+      </w:r>
+      <w:r>
+        <w:rPr>
+          <w:b/>
+          <w:sz w:val="32"/>
+          <w:szCs w:val="32"/>
+        </w:rPr>
+        <w:t xml:space="preserve"> detailed infomation of available bikes” </w:t>
       </w:r>
     </w:p>
     <w:p>
@@ -385,27 +393,27 @@
           <w:lang w:val="vi-VN"/>
         </w:rPr>
         <w:t>xem thông tin.</w:t>
+      </w:r>
+    </w:p>
+    <w:p>
+      <w:pPr>
+        <w:pStyle w:val="ListParagraph"/>
+        <w:rPr>
+          <w:sz w:val="24"/>
+          <w:szCs w:val="24"/>
+          <w:lang w:val="vi-VN"/>
+        </w:rPr>
+      </w:pPr>
+      <w:r>
+        <w:rPr>
+          <w:sz w:val="24"/>
+          <w:szCs w:val="24"/>
+          <w:lang w:val="vi-VN"/>
+        </w:rPr>
+        <w:t>Bước 2: Hệ thống đưa ra các thông tin về xe.</w:t>
       </w:r>
       <w:bookmarkStart w:id="0" w:name="_GoBack"/>
       <w:bookmarkEnd w:id="0"/>
-    </w:p>
-    <w:p>
-      <w:pPr>
-        <w:pStyle w:val="ListParagraph"/>
-        <w:rPr>
-          <w:sz w:val="24"/>
-          <w:szCs w:val="24"/>
-          <w:lang w:val="vi-VN"/>
-        </w:rPr>
-      </w:pPr>
-      <w:r>
-        <w:rPr>
-          <w:sz w:val="24"/>
-          <w:szCs w:val="24"/>
-          <w:lang w:val="vi-VN"/>
-        </w:rPr>
-        <w:t>Bước 2: Hệ thống đưa ra các thông tin về xe.</w:t>
-      </w:r>
     </w:p>
     <w:sectPr>
       <w:pgSz w:w="12240" w:h="15840"/>

</xml_diff>

<commit_message>
last update phase 1
</commit_message>
<xml_diff>
--- a/Requirement Analysis/Bike Info/Use case outlines/UsecaseOutline.docx
+++ b/Requirement Analysis/Bike Info/Use case outlines/UsecaseOutline.docx
@@ -340,7 +340,7 @@
           <w:sz w:val="32"/>
           <w:szCs w:val="32"/>
         </w:rPr>
-        <w:t>Use case “Watch</w:t>
+        <w:t>Use case “</w:t>
       </w:r>
       <w:r>
         <w:rPr>
@@ -348,7 +348,15 @@
           <w:sz w:val="32"/>
           <w:szCs w:val="32"/>
         </w:rPr>
-        <w:t xml:space="preserve"> detailed infomation of available bikes” </w:t>
+        <w:t>Select Bike</w:t>
+      </w:r>
+      <w:r>
+        <w:rPr>
+          <w:b/>
+          <w:sz w:val="32"/>
+          <w:szCs w:val="32"/>
+        </w:rPr>
+        <w:t xml:space="preserve">” </w:t>
       </w:r>
     </w:p>
     <w:p>
@@ -393,27 +401,27 @@
           <w:lang w:val="vi-VN"/>
         </w:rPr>
         <w:t>xem thông tin.</w:t>
-      </w:r>
-    </w:p>
-    <w:p>
-      <w:pPr>
-        <w:pStyle w:val="ListParagraph"/>
-        <w:rPr>
-          <w:sz w:val="24"/>
-          <w:szCs w:val="24"/>
-          <w:lang w:val="vi-VN"/>
-        </w:rPr>
-      </w:pPr>
-      <w:r>
-        <w:rPr>
-          <w:sz w:val="24"/>
-          <w:szCs w:val="24"/>
-          <w:lang w:val="vi-VN"/>
-        </w:rPr>
-        <w:t>Bước 2: Hệ thống đưa ra các thông tin về xe.</w:t>
       </w:r>
       <w:bookmarkStart w:id="0" w:name="_GoBack"/>
       <w:bookmarkEnd w:id="0"/>
+    </w:p>
+    <w:p>
+      <w:pPr>
+        <w:pStyle w:val="ListParagraph"/>
+        <w:rPr>
+          <w:sz w:val="24"/>
+          <w:szCs w:val="24"/>
+          <w:lang w:val="vi-VN"/>
+        </w:rPr>
+      </w:pPr>
+      <w:r>
+        <w:rPr>
+          <w:sz w:val="24"/>
+          <w:szCs w:val="24"/>
+          <w:lang w:val="vi-VN"/>
+        </w:rPr>
+        <w:t>Bước 2: Hệ thống đưa ra các thông tin về xe.</w:t>
+      </w:r>
     </w:p>
     <w:sectPr>
       <w:pgSz w:w="12240" w:h="15840"/>

</xml_diff>